<commit_message>
Vector perpendicular to a plane in 3D
</commit_message>
<xml_diff>
--- a/1_Introduction_To_Linear_Algebra.docx
+++ b/1_Introduction_To_Linear_Algebra.docx
@@ -739,10 +739,10 @@
             <v:path o:extrusionok="f" gradientshapeok="t" o:connecttype="rect"/>
             <o:lock v:ext="edit" aspectratio="t"/>
           </v:shapetype>
-          <v:shape id="_x0000_i1025" type="#_x0000_t75" style="width:233.3pt;height:188.4pt" o:ole="">
+          <v:shape id="_x0000_i1025" type="#_x0000_t75" style="width:233.2pt;height:188.6pt" o:ole="">
             <v:imagedata r:id="rId6" o:title=""/>
           </v:shape>
-          <o:OLEObject Type="Embed" ProgID="AxGlyph.Document" ShapeID="_x0000_i1025" DrawAspect="Content" ObjectID="_1821200291" r:id="rId7"/>
+          <o:OLEObject Type="Embed" ProgID="AxGlyph.Document" ShapeID="_x0000_i1025" DrawAspect="Content" ObjectID="_1821467841" r:id="rId7"/>
         </w:object>
       </w:r>
     </w:p>
@@ -7036,14 +7036,7 @@
             <w:rFonts w:ascii="Cambria Math" w:eastAsiaTheme="minorEastAsia" w:hAnsi="Cambria Math"/>
             <w:lang w:val="en-US"/>
           </w:rPr>
-          <m:t>=1</m:t>
-        </m:r>
-        <m:r>
-          <w:rPr>
-            <w:rFonts w:ascii="Cambria Math" w:eastAsiaTheme="minorEastAsia" w:hAnsi="Cambria Math"/>
-            <w:lang w:val="en-US"/>
-          </w:rPr>
-          <m:t xml:space="preserve"> ∀ </m:t>
+          <m:t xml:space="preserve">=1 ∀ </m:t>
         </m:r>
         <m:r>
           <m:rPr>
@@ -7053,17 +7046,7 @@
             <w:rFonts w:ascii="Cambria Math" w:eastAsiaTheme="minorEastAsia" w:hAnsi="Cambria Math"/>
             <w:lang w:val="en-US"/>
           </w:rPr>
-          <m:t>u</m:t>
-        </m:r>
-        <m:r>
-          <m:rPr>
-            <m:sty m:val="bi"/>
-          </m:rPr>
-          <w:rPr>
-            <w:rFonts w:ascii="Cambria Math" w:eastAsiaTheme="minorEastAsia" w:hAnsi="Cambria Math"/>
-            <w:lang w:val="en-US"/>
-          </w:rPr>
-          <m:t>∈</m:t>
+          <m:t>u∈</m:t>
         </m:r>
         <m:sSup>
           <m:sSupPr>
@@ -7254,6 +7237,9 @@
                             </m:dPr>
                             <m:e>
                               <m:r>
+                                <m:rPr>
+                                  <m:sty m:val="bi"/>
+                                </m:rPr>
                                 <w:rPr>
                                   <w:rFonts w:ascii="Cambria Math" w:hAnsi="Cambria Math"/>
                                   <w:lang w:val="en-US"/>
@@ -7371,6 +7357,9 @@
                             </m:dPr>
                             <m:e>
                               <m:r>
+                                <m:rPr>
+                                  <m:sty m:val="bi"/>
+                                </m:rPr>
                                 <w:rPr>
                                   <w:rFonts w:ascii="Cambria Math" w:hAnsi="Cambria Math"/>
                                   <w:lang w:val="en-US"/>
@@ -7488,6 +7477,9 @@
                             </m:dPr>
                             <m:e>
                               <m:r>
+                                <m:rPr>
+                                  <m:sty m:val="bi"/>
+                                </m:rPr>
                                 <w:rPr>
                                   <w:rFonts w:ascii="Cambria Math" w:hAnsi="Cambria Math"/>
                                   <w:lang w:val="en-US"/>
@@ -7754,6 +7746,9 @@
                         </m:dPr>
                         <m:e>
                           <m:r>
+                            <m:rPr>
+                              <m:sty m:val="bi"/>
+                            </m:rPr>
                             <w:rPr>
                               <w:rFonts w:ascii="Cambria Math" w:hAnsi="Cambria Math"/>
                               <w:lang w:val="en-US"/>
@@ -8085,10 +8080,1195 @@
               <w:rFonts w:ascii="Cambria Math" w:eastAsiaTheme="minorEastAsia" w:hAnsi="Cambria Math"/>
               <w:lang w:val="en-US"/>
             </w:rPr>
-            <m:t xml:space="preserve">=1 (Q.E.D) </m:t>
+            <m:t xml:space="preserve">=1  (Q.E.D) </m:t>
           </m:r>
         </m:oMath>
       </m:oMathPara>
+    </w:p>
+    <w:p>
+      <w:pPr>
+        <w:pStyle w:val="Heading1"/>
+        <w:rPr>
+          <w:rFonts w:eastAsiaTheme="minorEastAsia"/>
+          <w:lang w:val="en-US"/>
+        </w:rPr>
+      </w:pPr>
+      <w:r>
+        <w:rPr>
+          <w:rFonts w:eastAsiaTheme="minorEastAsia"/>
+          <w:lang w:val="en-US"/>
+        </w:rPr>
+        <w:t>Distributivity of Dot Product</w:t>
+      </w:r>
+    </w:p>
+    <w:p>
+      <w:pPr>
+        <w:rPr>
+          <w:rFonts w:eastAsiaTheme="minorEastAsia"/>
+          <w:lang w:val="en-US"/>
+        </w:rPr>
+      </w:pPr>
+      <w:r>
+        <w:rPr>
+          <w:lang w:val="en-US"/>
+        </w:rPr>
+        <w:t>Let</w:t>
+      </w:r>
+      <m:oMath>
+        <m:r>
+          <m:rPr>
+            <m:sty m:val="p"/>
+          </m:rPr>
+          <w:rPr>
+            <w:rFonts w:ascii="Cambria Math" w:eastAsiaTheme="minorEastAsia" w:hAnsi="Cambria Math"/>
+            <w:lang w:val="en-US"/>
+          </w:rPr>
+          <m:t xml:space="preserve"> </m:t>
+        </m:r>
+        <m:r>
+          <m:rPr>
+            <m:sty m:val="bi"/>
+          </m:rPr>
+          <w:rPr>
+            <w:rFonts w:ascii="Cambria Math" w:eastAsiaTheme="minorEastAsia" w:hAnsi="Cambria Math"/>
+            <w:lang w:val="en-US"/>
+          </w:rPr>
+          <m:t>v=</m:t>
+        </m:r>
+        <m:f>
+          <m:fPr>
+            <m:ctrlPr>
+              <w:rPr>
+                <w:rFonts w:ascii="Cambria Math" w:hAnsi="Cambria Math"/>
+                <w:i/>
+                <w:lang w:val="en-US"/>
+              </w:rPr>
+            </m:ctrlPr>
+          </m:fPr>
+          <m:num>
+            <m:r>
+              <m:rPr>
+                <m:sty m:val="bi"/>
+              </m:rPr>
+              <w:rPr>
+                <w:rFonts w:ascii="Cambria Math" w:hAnsi="Cambria Math"/>
+                <w:lang w:val="en-US"/>
+              </w:rPr>
+              <m:t>u</m:t>
+            </m:r>
+          </m:num>
+          <m:den>
+            <m:d>
+              <m:dPr>
+                <m:begChr m:val="‖"/>
+                <m:endChr m:val="‖"/>
+                <m:ctrlPr>
+                  <w:rPr>
+                    <w:rFonts w:ascii="Cambria Math" w:hAnsi="Cambria Math"/>
+                    <w:i/>
+                    <w:lang w:val="en-US"/>
+                  </w:rPr>
+                </m:ctrlPr>
+              </m:dPr>
+              <m:e>
+                <m:r>
+                  <m:rPr>
+                    <m:sty m:val="bi"/>
+                  </m:rPr>
+                  <w:rPr>
+                    <w:rFonts w:ascii="Cambria Math" w:hAnsi="Cambria Math"/>
+                    <w:lang w:val="en-US"/>
+                  </w:rPr>
+                  <m:t>u</m:t>
+                </m:r>
+              </m:e>
+            </m:d>
+          </m:den>
+        </m:f>
+      </m:oMath>
+      <w:r>
+        <w:rPr>
+          <w:rFonts w:eastAsiaTheme="minorEastAsia"/>
+          <w:lang w:val="en-US"/>
+        </w:rPr>
+        <w:t xml:space="preserve"> and </w:t>
+      </w:r>
+      <m:oMath>
+        <m:r>
+          <m:rPr>
+            <m:sty m:val="bi"/>
+          </m:rPr>
+          <w:rPr>
+            <w:rFonts w:ascii="Cambria Math" w:eastAsiaTheme="minorEastAsia" w:hAnsi="Cambria Math"/>
+            <w:lang w:val="en-US"/>
+          </w:rPr>
+          <m:t>z</m:t>
+        </m:r>
+        <m:r>
+          <w:rPr>
+            <w:rFonts w:ascii="Cambria Math" w:eastAsiaTheme="minorEastAsia" w:hAnsi="Cambria Math"/>
+            <w:lang w:val="en-US"/>
+          </w:rPr>
+          <m:t>=</m:t>
+        </m:r>
+        <m:f>
+          <m:fPr>
+            <m:ctrlPr>
+              <w:rPr>
+                <w:rFonts w:ascii="Cambria Math" w:hAnsi="Cambria Math"/>
+                <w:i/>
+                <w:lang w:val="en-US"/>
+              </w:rPr>
+            </m:ctrlPr>
+          </m:fPr>
+          <m:num>
+            <m:r>
+              <m:rPr>
+                <m:sty m:val="bi"/>
+              </m:rPr>
+              <w:rPr>
+                <w:rFonts w:ascii="Cambria Math" w:hAnsi="Cambria Math"/>
+                <w:lang w:val="en-US"/>
+              </w:rPr>
+              <m:t>w</m:t>
+            </m:r>
+          </m:num>
+          <m:den>
+            <m:d>
+              <m:dPr>
+                <m:begChr m:val="‖"/>
+                <m:endChr m:val="‖"/>
+                <m:ctrlPr>
+                  <w:rPr>
+                    <w:rFonts w:ascii="Cambria Math" w:hAnsi="Cambria Math"/>
+                    <w:i/>
+                    <w:lang w:val="en-US"/>
+                  </w:rPr>
+                </m:ctrlPr>
+              </m:dPr>
+              <m:e>
+                <m:r>
+                  <m:rPr>
+                    <m:sty m:val="bi"/>
+                  </m:rPr>
+                  <w:rPr>
+                    <w:rFonts w:ascii="Cambria Math" w:hAnsi="Cambria Math"/>
+                    <w:lang w:val="en-US"/>
+                  </w:rPr>
+                  <m:t>w</m:t>
+                </m:r>
+              </m:e>
+            </m:d>
+          </m:den>
+        </m:f>
+      </m:oMath>
+      <w:r>
+        <w:rPr>
+          <w:rFonts w:eastAsiaTheme="minorEastAsia"/>
+          <w:lang w:val="en-US"/>
+        </w:rPr>
+        <w:t xml:space="preserve"> we will demonstrate that</w:t>
+      </w:r>
+    </w:p>
+    <w:p>
+      <w:pPr>
+        <w:rPr>
+          <w:rFonts w:eastAsiaTheme="minorEastAsia"/>
+          <w:lang w:val="en-US"/>
+        </w:rPr>
+      </w:pPr>
+      <m:oMathPara>
+        <m:oMath>
+          <m:r>
+            <m:rPr>
+              <m:sty m:val="bi"/>
+            </m:rPr>
+            <w:rPr>
+              <w:rFonts w:ascii="Cambria Math" w:hAnsi="Cambria Math"/>
+              <w:lang w:val="en-US"/>
+            </w:rPr>
+            <m:t>v ∙z=</m:t>
+          </m:r>
+          <m:f>
+            <m:fPr>
+              <m:ctrlPr>
+                <w:rPr>
+                  <w:rFonts w:ascii="Cambria Math" w:hAnsi="Cambria Math"/>
+                  <w:b/>
+                  <w:bCs/>
+                  <w:i/>
+                  <w:lang w:val="en-US"/>
+                </w:rPr>
+              </m:ctrlPr>
+            </m:fPr>
+            <m:num>
+              <m:r>
+                <m:rPr>
+                  <m:sty m:val="bi"/>
+                </m:rPr>
+                <w:rPr>
+                  <w:rFonts w:ascii="Cambria Math" w:hAnsi="Cambria Math"/>
+                  <w:lang w:val="en-US"/>
+                </w:rPr>
+                <m:t>u</m:t>
+              </m:r>
+            </m:num>
+            <m:den>
+              <m:d>
+                <m:dPr>
+                  <m:begChr m:val="‖"/>
+                  <m:endChr m:val="‖"/>
+                  <m:ctrlPr>
+                    <w:rPr>
+                      <w:rFonts w:ascii="Cambria Math" w:hAnsi="Cambria Math"/>
+                      <w:i/>
+                      <w:lang w:val="en-US"/>
+                    </w:rPr>
+                  </m:ctrlPr>
+                </m:dPr>
+                <m:e>
+                  <m:r>
+                    <m:rPr>
+                      <m:sty m:val="bi"/>
+                    </m:rPr>
+                    <w:rPr>
+                      <w:rFonts w:ascii="Cambria Math" w:hAnsi="Cambria Math"/>
+                      <w:lang w:val="en-US"/>
+                    </w:rPr>
+                    <m:t>u</m:t>
+                  </m:r>
+                </m:e>
+              </m:d>
+            </m:den>
+          </m:f>
+          <m:r>
+            <m:rPr>
+              <m:sty m:val="bi"/>
+            </m:rPr>
+            <w:rPr>
+              <w:rFonts w:ascii="Cambria Math" w:hAnsi="Cambria Math"/>
+              <w:lang w:val="en-US"/>
+            </w:rPr>
+            <m:t>∙</m:t>
+          </m:r>
+          <m:f>
+            <m:fPr>
+              <m:ctrlPr>
+                <w:rPr>
+                  <w:rFonts w:ascii="Cambria Math" w:hAnsi="Cambria Math"/>
+                  <w:i/>
+                  <w:lang w:val="en-US"/>
+                </w:rPr>
+              </m:ctrlPr>
+            </m:fPr>
+            <m:num>
+              <m:r>
+                <m:rPr>
+                  <m:sty m:val="bi"/>
+                </m:rPr>
+                <w:rPr>
+                  <w:rFonts w:ascii="Cambria Math" w:hAnsi="Cambria Math"/>
+                  <w:lang w:val="en-US"/>
+                </w:rPr>
+                <m:t>w</m:t>
+              </m:r>
+            </m:num>
+            <m:den>
+              <m:d>
+                <m:dPr>
+                  <m:begChr m:val="‖"/>
+                  <m:endChr m:val="‖"/>
+                  <m:ctrlPr>
+                    <w:rPr>
+                      <w:rFonts w:ascii="Cambria Math" w:hAnsi="Cambria Math"/>
+                      <w:i/>
+                      <w:lang w:val="en-US"/>
+                    </w:rPr>
+                  </m:ctrlPr>
+                </m:dPr>
+                <m:e>
+                  <m:r>
+                    <m:rPr>
+                      <m:sty m:val="bi"/>
+                    </m:rPr>
+                    <w:rPr>
+                      <w:rFonts w:ascii="Cambria Math" w:hAnsi="Cambria Math"/>
+                      <w:lang w:val="en-US"/>
+                    </w:rPr>
+                    <m:t>w</m:t>
+                  </m:r>
+                </m:e>
+              </m:d>
+            </m:den>
+          </m:f>
+          <m:r>
+            <w:rPr>
+              <w:rFonts w:ascii="Cambria Math" w:hAnsi="Cambria Math"/>
+              <w:lang w:val="en-US"/>
+            </w:rPr>
+            <m:t>=</m:t>
+          </m:r>
+          <m:f>
+            <m:fPr>
+              <m:ctrlPr>
+                <w:rPr>
+                  <w:rFonts w:ascii="Cambria Math" w:hAnsi="Cambria Math"/>
+                  <w:i/>
+                  <w:lang w:val="en-US"/>
+                </w:rPr>
+              </m:ctrlPr>
+            </m:fPr>
+            <m:num>
+              <m:r>
+                <m:rPr>
+                  <m:sty m:val="bi"/>
+                </m:rPr>
+                <w:rPr>
+                  <w:rFonts w:ascii="Cambria Math" w:hAnsi="Cambria Math"/>
+                  <w:lang w:val="en-US"/>
+                </w:rPr>
+                <m:t>u∙w</m:t>
+              </m:r>
+            </m:num>
+            <m:den>
+              <m:d>
+                <m:dPr>
+                  <m:begChr m:val="‖"/>
+                  <m:endChr m:val="‖"/>
+                  <m:ctrlPr>
+                    <w:rPr>
+                      <w:rFonts w:ascii="Cambria Math" w:hAnsi="Cambria Math"/>
+                      <w:i/>
+                      <w:lang w:val="en-US"/>
+                    </w:rPr>
+                  </m:ctrlPr>
+                </m:dPr>
+                <m:e>
+                  <m:r>
+                    <m:rPr>
+                      <m:sty m:val="bi"/>
+                    </m:rPr>
+                    <w:rPr>
+                      <w:rFonts w:ascii="Cambria Math" w:hAnsi="Cambria Math"/>
+                      <w:lang w:val="en-US"/>
+                    </w:rPr>
+                    <m:t>u</m:t>
+                  </m:r>
+                </m:e>
+              </m:d>
+              <m:d>
+                <m:dPr>
+                  <m:begChr m:val="‖"/>
+                  <m:endChr m:val="‖"/>
+                  <m:ctrlPr>
+                    <w:rPr>
+                      <w:rFonts w:ascii="Cambria Math" w:hAnsi="Cambria Math"/>
+                      <w:i/>
+                      <w:lang w:val="en-US"/>
+                    </w:rPr>
+                  </m:ctrlPr>
+                </m:dPr>
+                <m:e>
+                  <m:r>
+                    <m:rPr>
+                      <m:sty m:val="bi"/>
+                    </m:rPr>
+                    <w:rPr>
+                      <w:rFonts w:ascii="Cambria Math" w:hAnsi="Cambria Math"/>
+                      <w:lang w:val="en-US"/>
+                    </w:rPr>
+                    <m:t>w</m:t>
+                  </m:r>
+                </m:e>
+              </m:d>
+            </m:den>
+          </m:f>
+        </m:oMath>
+      </m:oMathPara>
+    </w:p>
+    <w:p>
+      <w:pPr>
+        <w:rPr>
+          <w:rFonts w:eastAsiaTheme="minorEastAsia"/>
+          <w:lang w:val="en-US"/>
+        </w:rPr>
+      </w:pPr>
+      <m:oMathPara>
+        <m:oMath>
+          <m:f>
+            <m:fPr>
+              <m:ctrlPr>
+                <w:rPr>
+                  <w:rFonts w:ascii="Cambria Math" w:hAnsi="Cambria Math"/>
+                  <w:b/>
+                  <w:bCs/>
+                  <w:i/>
+                  <w:lang w:val="en-US"/>
+                </w:rPr>
+              </m:ctrlPr>
+            </m:fPr>
+            <m:num>
+              <m:r>
+                <m:rPr>
+                  <m:sty m:val="bi"/>
+                </m:rPr>
+                <w:rPr>
+                  <w:rFonts w:ascii="Cambria Math" w:hAnsi="Cambria Math"/>
+                  <w:lang w:val="en-US"/>
+                </w:rPr>
+                <m:t>u</m:t>
+              </m:r>
+            </m:num>
+            <m:den>
+              <m:d>
+                <m:dPr>
+                  <m:begChr m:val="‖"/>
+                  <m:endChr m:val="‖"/>
+                  <m:ctrlPr>
+                    <w:rPr>
+                      <w:rFonts w:ascii="Cambria Math" w:hAnsi="Cambria Math"/>
+                      <w:i/>
+                      <w:lang w:val="en-US"/>
+                    </w:rPr>
+                  </m:ctrlPr>
+                </m:dPr>
+                <m:e>
+                  <m:r>
+                    <m:rPr>
+                      <m:sty m:val="bi"/>
+                    </m:rPr>
+                    <w:rPr>
+                      <w:rFonts w:ascii="Cambria Math" w:hAnsi="Cambria Math"/>
+                      <w:lang w:val="en-US"/>
+                    </w:rPr>
+                    <m:t>u</m:t>
+                  </m:r>
+                </m:e>
+              </m:d>
+            </m:den>
+          </m:f>
+          <m:r>
+            <m:rPr>
+              <m:sty m:val="bi"/>
+            </m:rPr>
+            <w:rPr>
+              <w:rFonts w:ascii="Cambria Math" w:hAnsi="Cambria Math"/>
+              <w:lang w:val="en-US"/>
+            </w:rPr>
+            <m:t>∙</m:t>
+          </m:r>
+          <m:f>
+            <m:fPr>
+              <m:ctrlPr>
+                <w:rPr>
+                  <w:rFonts w:ascii="Cambria Math" w:hAnsi="Cambria Math"/>
+                  <w:i/>
+                  <w:lang w:val="en-US"/>
+                </w:rPr>
+              </m:ctrlPr>
+            </m:fPr>
+            <m:num>
+              <m:r>
+                <m:rPr>
+                  <m:sty m:val="bi"/>
+                </m:rPr>
+                <w:rPr>
+                  <w:rFonts w:ascii="Cambria Math" w:hAnsi="Cambria Math"/>
+                  <w:lang w:val="en-US"/>
+                </w:rPr>
+                <m:t>w</m:t>
+              </m:r>
+            </m:num>
+            <m:den>
+              <m:d>
+                <m:dPr>
+                  <m:begChr m:val="‖"/>
+                  <m:endChr m:val="‖"/>
+                  <m:ctrlPr>
+                    <w:rPr>
+                      <w:rFonts w:ascii="Cambria Math" w:hAnsi="Cambria Math"/>
+                      <w:i/>
+                      <w:lang w:val="en-US"/>
+                    </w:rPr>
+                  </m:ctrlPr>
+                </m:dPr>
+                <m:e>
+                  <m:r>
+                    <m:rPr>
+                      <m:sty m:val="bi"/>
+                    </m:rPr>
+                    <w:rPr>
+                      <w:rFonts w:ascii="Cambria Math" w:hAnsi="Cambria Math"/>
+                      <w:lang w:val="en-US"/>
+                    </w:rPr>
+                    <m:t>w</m:t>
+                  </m:r>
+                </m:e>
+              </m:d>
+            </m:den>
+          </m:f>
+          <m:r>
+            <w:rPr>
+              <w:rFonts w:ascii="Cambria Math" w:hAnsi="Cambria Math"/>
+              <w:lang w:val="en-US"/>
+            </w:rPr>
+            <m:t>=</m:t>
+          </m:r>
+          <m:nary>
+            <m:naryPr>
+              <m:chr m:val="∑"/>
+              <m:limLoc m:val="undOvr"/>
+              <m:ctrlPr>
+                <w:rPr>
+                  <w:rFonts w:ascii="Cambria Math" w:hAnsi="Cambria Math"/>
+                  <w:i/>
+                  <w:lang w:val="en-US"/>
+                </w:rPr>
+              </m:ctrlPr>
+            </m:naryPr>
+            <m:sub>
+              <m:r>
+                <w:rPr>
+                  <w:rFonts w:ascii="Cambria Math" w:hAnsi="Cambria Math"/>
+                  <w:lang w:val="en-US"/>
+                </w:rPr>
+                <m:t>i=1</m:t>
+              </m:r>
+            </m:sub>
+            <m:sup>
+              <m:r>
+                <w:rPr>
+                  <w:rFonts w:ascii="Cambria Math" w:hAnsi="Cambria Math"/>
+                  <w:lang w:val="en-US"/>
+                </w:rPr>
+                <m:t>n</m:t>
+              </m:r>
+            </m:sup>
+            <m:e>
+              <m:f>
+                <m:fPr>
+                  <m:ctrlPr>
+                    <w:rPr>
+                      <w:rFonts w:ascii="Cambria Math" w:eastAsiaTheme="minorEastAsia" w:hAnsi="Cambria Math"/>
+                      <w:i/>
+                      <w:lang w:val="en-US"/>
+                    </w:rPr>
+                  </m:ctrlPr>
+                </m:fPr>
+                <m:num>
+                  <m:sSub>
+                    <m:sSubPr>
+                      <m:ctrlPr>
+                        <w:rPr>
+                          <w:rFonts w:ascii="Cambria Math" w:eastAsiaTheme="minorEastAsia" w:hAnsi="Cambria Math"/>
+                          <w:i/>
+                          <w:lang w:val="en-US"/>
+                        </w:rPr>
+                      </m:ctrlPr>
+                    </m:sSubPr>
+                    <m:e>
+                      <m:r>
+                        <w:rPr>
+                          <w:rFonts w:ascii="Cambria Math" w:eastAsiaTheme="minorEastAsia" w:hAnsi="Cambria Math"/>
+                          <w:lang w:val="en-US"/>
+                        </w:rPr>
+                        <m:t>u</m:t>
+                      </m:r>
+                    </m:e>
+                    <m:sub>
+                      <m:r>
+                        <w:rPr>
+                          <w:rFonts w:ascii="Cambria Math" w:eastAsiaTheme="minorEastAsia" w:hAnsi="Cambria Math"/>
+                          <w:lang w:val="en-US"/>
+                        </w:rPr>
+                        <m:t>i</m:t>
+                      </m:r>
+                    </m:sub>
+                  </m:sSub>
+                  <m:ctrlPr>
+                    <w:rPr>
+                      <w:rFonts w:ascii="Cambria Math" w:hAnsi="Cambria Math"/>
+                      <w:i/>
+                      <w:lang w:val="en-US"/>
+                    </w:rPr>
+                  </m:ctrlPr>
+                </m:num>
+                <m:den>
+                  <m:d>
+                    <m:dPr>
+                      <m:begChr m:val="‖"/>
+                      <m:endChr m:val="‖"/>
+                      <m:ctrlPr>
+                        <w:rPr>
+                          <w:rFonts w:ascii="Cambria Math" w:hAnsi="Cambria Math"/>
+                          <w:i/>
+                          <w:lang w:val="en-US"/>
+                        </w:rPr>
+                      </m:ctrlPr>
+                    </m:dPr>
+                    <m:e>
+                      <m:r>
+                        <m:rPr>
+                          <m:sty m:val="bi"/>
+                        </m:rPr>
+                        <w:rPr>
+                          <w:rFonts w:ascii="Cambria Math" w:hAnsi="Cambria Math"/>
+                          <w:lang w:val="en-US"/>
+                        </w:rPr>
+                        <m:t>u</m:t>
+                      </m:r>
+                    </m:e>
+                  </m:d>
+                </m:den>
+              </m:f>
+              <m:r>
+                <w:rPr>
+                  <w:rFonts w:ascii="Cambria Math" w:eastAsiaTheme="minorEastAsia" w:hAnsi="Cambria Math"/>
+                  <w:lang w:val="en-US"/>
+                </w:rPr>
+                <m:t>∙</m:t>
+              </m:r>
+              <m:f>
+                <m:fPr>
+                  <m:ctrlPr>
+                    <w:rPr>
+                      <w:rFonts w:ascii="Cambria Math" w:eastAsiaTheme="minorEastAsia" w:hAnsi="Cambria Math"/>
+                      <w:i/>
+                      <w:lang w:val="en-US"/>
+                    </w:rPr>
+                  </m:ctrlPr>
+                </m:fPr>
+                <m:num>
+                  <m:sSub>
+                    <m:sSubPr>
+                      <m:ctrlPr>
+                        <w:rPr>
+                          <w:rFonts w:ascii="Cambria Math" w:eastAsiaTheme="minorEastAsia" w:hAnsi="Cambria Math"/>
+                          <w:i/>
+                          <w:lang w:val="en-US"/>
+                        </w:rPr>
+                      </m:ctrlPr>
+                    </m:sSubPr>
+                    <m:e>
+                      <m:r>
+                        <w:rPr>
+                          <w:rFonts w:ascii="Cambria Math" w:eastAsiaTheme="minorEastAsia" w:hAnsi="Cambria Math"/>
+                          <w:lang w:val="en-US"/>
+                        </w:rPr>
+                        <m:t>w</m:t>
+                      </m:r>
+                    </m:e>
+                    <m:sub>
+                      <m:r>
+                        <w:rPr>
+                          <w:rFonts w:ascii="Cambria Math" w:eastAsiaTheme="minorEastAsia" w:hAnsi="Cambria Math"/>
+                          <w:lang w:val="en-US"/>
+                        </w:rPr>
+                        <m:t>i</m:t>
+                      </m:r>
+                    </m:sub>
+                  </m:sSub>
+                </m:num>
+                <m:den>
+                  <m:d>
+                    <m:dPr>
+                      <m:begChr m:val="‖"/>
+                      <m:endChr m:val="‖"/>
+                      <m:ctrlPr>
+                        <w:rPr>
+                          <w:rFonts w:ascii="Cambria Math" w:hAnsi="Cambria Math"/>
+                          <w:i/>
+                          <w:lang w:val="en-US"/>
+                        </w:rPr>
+                      </m:ctrlPr>
+                    </m:dPr>
+                    <m:e>
+                      <m:r>
+                        <m:rPr>
+                          <m:sty m:val="bi"/>
+                        </m:rPr>
+                        <w:rPr>
+                          <w:rFonts w:ascii="Cambria Math" w:hAnsi="Cambria Math"/>
+                          <w:lang w:val="en-US"/>
+                        </w:rPr>
+                        <m:t>w</m:t>
+                      </m:r>
+                    </m:e>
+                  </m:d>
+                </m:den>
+              </m:f>
+            </m:e>
+          </m:nary>
+          <m:r>
+            <w:rPr>
+              <w:rFonts w:ascii="Cambria Math" w:hAnsi="Cambria Math"/>
+              <w:lang w:val="en-US"/>
+            </w:rPr>
+            <m:t>=</m:t>
+          </m:r>
+          <m:nary>
+            <m:naryPr>
+              <m:chr m:val="∑"/>
+              <m:limLoc m:val="undOvr"/>
+              <m:ctrlPr>
+                <w:rPr>
+                  <w:rFonts w:ascii="Cambria Math" w:hAnsi="Cambria Math"/>
+                  <w:i/>
+                  <w:lang w:val="en-US"/>
+                </w:rPr>
+              </m:ctrlPr>
+            </m:naryPr>
+            <m:sub>
+              <m:r>
+                <w:rPr>
+                  <w:rFonts w:ascii="Cambria Math" w:hAnsi="Cambria Math"/>
+                  <w:lang w:val="en-US"/>
+                </w:rPr>
+                <m:t>i=1</m:t>
+              </m:r>
+            </m:sub>
+            <m:sup>
+              <m:r>
+                <w:rPr>
+                  <w:rFonts w:ascii="Cambria Math" w:hAnsi="Cambria Math"/>
+                  <w:lang w:val="en-US"/>
+                </w:rPr>
+                <m:t>n</m:t>
+              </m:r>
+            </m:sup>
+            <m:e>
+              <m:f>
+                <m:fPr>
+                  <m:ctrlPr>
+                    <w:rPr>
+                      <w:rFonts w:ascii="Cambria Math" w:hAnsi="Cambria Math"/>
+                      <w:i/>
+                      <w:lang w:val="en-US"/>
+                    </w:rPr>
+                  </m:ctrlPr>
+                </m:fPr>
+                <m:num>
+                  <m:sSub>
+                    <m:sSubPr>
+                      <m:ctrlPr>
+                        <w:rPr>
+                          <w:rFonts w:ascii="Cambria Math" w:hAnsi="Cambria Math"/>
+                          <w:bCs/>
+                          <w:i/>
+                          <w:lang w:val="en-US"/>
+                        </w:rPr>
+                      </m:ctrlPr>
+                    </m:sSubPr>
+                    <m:e>
+                      <m:r>
+                        <w:rPr>
+                          <w:rFonts w:ascii="Cambria Math" w:hAnsi="Cambria Math"/>
+                          <w:lang w:val="en-US"/>
+                        </w:rPr>
+                        <m:t>u</m:t>
+                      </m:r>
+                    </m:e>
+                    <m:sub>
+                      <m:r>
+                        <w:rPr>
+                          <w:rFonts w:ascii="Cambria Math" w:hAnsi="Cambria Math"/>
+                          <w:lang w:val="en-US"/>
+                        </w:rPr>
+                        <m:t>i</m:t>
+                      </m:r>
+                    </m:sub>
+                  </m:sSub>
+                  <m:r>
+                    <m:rPr>
+                      <m:sty m:val="bi"/>
+                    </m:rPr>
+                    <w:rPr>
+                      <w:rFonts w:ascii="Cambria Math" w:hAnsi="Cambria Math"/>
+                      <w:lang w:val="en-US"/>
+                    </w:rPr>
+                    <m:t>∙</m:t>
+                  </m:r>
+                  <m:sSub>
+                    <m:sSubPr>
+                      <m:ctrlPr>
+                        <w:rPr>
+                          <w:rFonts w:ascii="Cambria Math" w:hAnsi="Cambria Math"/>
+                          <w:bCs/>
+                          <w:i/>
+                          <w:lang w:val="en-US"/>
+                        </w:rPr>
+                      </m:ctrlPr>
+                    </m:sSubPr>
+                    <m:e>
+                      <m:r>
+                        <w:rPr>
+                          <w:rFonts w:ascii="Cambria Math" w:hAnsi="Cambria Math"/>
+                          <w:lang w:val="en-US"/>
+                        </w:rPr>
+                        <m:t>w</m:t>
+                      </m:r>
+                      <m:ctrlPr>
+                        <w:rPr>
+                          <w:rFonts w:ascii="Cambria Math" w:hAnsi="Cambria Math"/>
+                          <w:b/>
+                          <w:i/>
+                          <w:lang w:val="en-US"/>
+                        </w:rPr>
+                      </m:ctrlPr>
+                    </m:e>
+                    <m:sub>
+                      <m:r>
+                        <w:rPr>
+                          <w:rFonts w:ascii="Cambria Math" w:hAnsi="Cambria Math"/>
+                          <w:lang w:val="en-US"/>
+                        </w:rPr>
+                        <m:t>i</m:t>
+                      </m:r>
+                    </m:sub>
+                  </m:sSub>
+                </m:num>
+                <m:den>
+                  <m:d>
+                    <m:dPr>
+                      <m:begChr m:val="‖"/>
+                      <m:endChr m:val="‖"/>
+                      <m:ctrlPr>
+                        <w:rPr>
+                          <w:rFonts w:ascii="Cambria Math" w:hAnsi="Cambria Math"/>
+                          <w:i/>
+                          <w:lang w:val="en-US"/>
+                        </w:rPr>
+                      </m:ctrlPr>
+                    </m:dPr>
+                    <m:e>
+                      <m:r>
+                        <m:rPr>
+                          <m:sty m:val="bi"/>
+                        </m:rPr>
+                        <w:rPr>
+                          <w:rFonts w:ascii="Cambria Math" w:hAnsi="Cambria Math"/>
+                          <w:lang w:val="en-US"/>
+                        </w:rPr>
+                        <m:t>u</m:t>
+                      </m:r>
+                    </m:e>
+                  </m:d>
+                  <m:d>
+                    <m:dPr>
+                      <m:begChr m:val="‖"/>
+                      <m:endChr m:val="‖"/>
+                      <m:ctrlPr>
+                        <w:rPr>
+                          <w:rFonts w:ascii="Cambria Math" w:hAnsi="Cambria Math"/>
+                          <w:i/>
+                          <w:lang w:val="en-US"/>
+                        </w:rPr>
+                      </m:ctrlPr>
+                    </m:dPr>
+                    <m:e>
+                      <m:r>
+                        <m:rPr>
+                          <m:sty m:val="bi"/>
+                        </m:rPr>
+                        <w:rPr>
+                          <w:rFonts w:ascii="Cambria Math" w:hAnsi="Cambria Math"/>
+                          <w:lang w:val="en-US"/>
+                        </w:rPr>
+                        <m:t>w</m:t>
+                      </m:r>
+                    </m:e>
+                  </m:d>
+                </m:den>
+              </m:f>
+            </m:e>
+          </m:nary>
+          <m:r>
+            <w:rPr>
+              <w:rFonts w:ascii="Cambria Math" w:hAnsi="Cambria Math"/>
+              <w:lang w:val="en-US"/>
+            </w:rPr>
+            <m:t>=</m:t>
+          </m:r>
+          <m:f>
+            <m:fPr>
+              <m:ctrlPr>
+                <w:rPr>
+                  <w:rFonts w:ascii="Cambria Math" w:hAnsi="Cambria Math"/>
+                  <w:i/>
+                  <w:lang w:val="en-US"/>
+                </w:rPr>
+              </m:ctrlPr>
+            </m:fPr>
+            <m:num>
+              <m:r>
+                <w:rPr>
+                  <w:rFonts w:ascii="Cambria Math" w:hAnsi="Cambria Math"/>
+                  <w:lang w:val="en-US"/>
+                </w:rPr>
+                <m:t>1</m:t>
+              </m:r>
+            </m:num>
+            <m:den>
+              <m:d>
+                <m:dPr>
+                  <m:begChr m:val="‖"/>
+                  <m:endChr m:val="‖"/>
+                  <m:ctrlPr>
+                    <w:rPr>
+                      <w:rFonts w:ascii="Cambria Math" w:hAnsi="Cambria Math"/>
+                      <w:i/>
+                      <w:lang w:val="en-US"/>
+                    </w:rPr>
+                  </m:ctrlPr>
+                </m:dPr>
+                <m:e>
+                  <m:r>
+                    <m:rPr>
+                      <m:sty m:val="bi"/>
+                    </m:rPr>
+                    <w:rPr>
+                      <w:rFonts w:ascii="Cambria Math" w:hAnsi="Cambria Math"/>
+                      <w:lang w:val="en-US"/>
+                    </w:rPr>
+                    <m:t>u</m:t>
+                  </m:r>
+                </m:e>
+              </m:d>
+              <m:d>
+                <m:dPr>
+                  <m:begChr m:val="‖"/>
+                  <m:endChr m:val="‖"/>
+                  <m:ctrlPr>
+                    <w:rPr>
+                      <w:rFonts w:ascii="Cambria Math" w:hAnsi="Cambria Math"/>
+                      <w:i/>
+                      <w:lang w:val="en-US"/>
+                    </w:rPr>
+                  </m:ctrlPr>
+                </m:dPr>
+                <m:e>
+                  <m:r>
+                    <m:rPr>
+                      <m:sty m:val="bi"/>
+                    </m:rPr>
+                    <w:rPr>
+                      <w:rFonts w:ascii="Cambria Math" w:hAnsi="Cambria Math"/>
+                      <w:lang w:val="en-US"/>
+                    </w:rPr>
+                    <m:t>w</m:t>
+                  </m:r>
+                </m:e>
+              </m:d>
+            </m:den>
+          </m:f>
+          <m:nary>
+            <m:naryPr>
+              <m:chr m:val="∑"/>
+              <m:limLoc m:val="undOvr"/>
+              <m:ctrlPr>
+                <w:rPr>
+                  <w:rFonts w:ascii="Cambria Math" w:hAnsi="Cambria Math"/>
+                  <w:i/>
+                  <w:lang w:val="en-US"/>
+                </w:rPr>
+              </m:ctrlPr>
+            </m:naryPr>
+            <m:sub>
+              <m:r>
+                <w:rPr>
+                  <w:rFonts w:ascii="Cambria Math" w:hAnsi="Cambria Math"/>
+                  <w:lang w:val="en-US"/>
+                </w:rPr>
+                <m:t>i=1</m:t>
+              </m:r>
+            </m:sub>
+            <m:sup>
+              <m:r>
+                <w:rPr>
+                  <w:rFonts w:ascii="Cambria Math" w:hAnsi="Cambria Math"/>
+                  <w:lang w:val="en-US"/>
+                </w:rPr>
+                <m:t>n</m:t>
+              </m:r>
+            </m:sup>
+            <m:e>
+              <m:sSub>
+                <m:sSubPr>
+                  <m:ctrlPr>
+                    <w:rPr>
+                      <w:rFonts w:ascii="Cambria Math" w:hAnsi="Cambria Math"/>
+                      <w:i/>
+                      <w:lang w:val="en-US"/>
+                    </w:rPr>
+                  </m:ctrlPr>
+                </m:sSubPr>
+                <m:e>
+                  <m:r>
+                    <w:rPr>
+                      <w:rFonts w:ascii="Cambria Math" w:hAnsi="Cambria Math"/>
+                      <w:lang w:val="en-US"/>
+                    </w:rPr>
+                    <m:t>u</m:t>
+                  </m:r>
+                </m:e>
+                <m:sub>
+                  <m:r>
+                    <w:rPr>
+                      <w:rFonts w:ascii="Cambria Math" w:hAnsi="Cambria Math"/>
+                      <w:lang w:val="en-US"/>
+                    </w:rPr>
+                    <m:t>i</m:t>
+                  </m:r>
+                </m:sub>
+              </m:sSub>
+              <m:r>
+                <w:rPr>
+                  <w:rFonts w:ascii="Cambria Math" w:hAnsi="Cambria Math"/>
+                  <w:lang w:val="en-US"/>
+                </w:rPr>
+                <m:t>∙</m:t>
+              </m:r>
+              <m:sSub>
+                <m:sSubPr>
+                  <m:ctrlPr>
+                    <w:rPr>
+                      <w:rFonts w:ascii="Cambria Math" w:hAnsi="Cambria Math"/>
+                      <w:i/>
+                      <w:lang w:val="en-US"/>
+                    </w:rPr>
+                  </m:ctrlPr>
+                </m:sSubPr>
+                <m:e>
+                  <m:r>
+                    <w:rPr>
+                      <w:rFonts w:ascii="Cambria Math" w:hAnsi="Cambria Math"/>
+                      <w:lang w:val="en-US"/>
+                    </w:rPr>
+                    <m:t>w</m:t>
+                  </m:r>
+                </m:e>
+                <m:sub>
+                  <m:r>
+                    <w:rPr>
+                      <w:rFonts w:ascii="Cambria Math" w:hAnsi="Cambria Math"/>
+                      <w:lang w:val="en-US"/>
+                    </w:rPr>
+                    <m:t>i</m:t>
+                  </m:r>
+                </m:sub>
+              </m:sSub>
+            </m:e>
+          </m:nary>
+          <m:r>
+            <w:rPr>
+              <w:rFonts w:ascii="Cambria Math" w:hAnsi="Cambria Math"/>
+              <w:lang w:val="en-US"/>
+            </w:rPr>
+            <m:t xml:space="preserve"> (Q.E.D.)</m:t>
+          </m:r>
+        </m:oMath>
+      </m:oMathPara>
+    </w:p>
+    <w:p>
+      <w:pPr>
+        <w:pStyle w:val="Heading1"/>
+        <w:rPr>
+          <w:lang w:val="en-US"/>
+        </w:rPr>
+      </w:pPr>
+      <w:r>
+        <w:rPr>
+          <w:lang w:val="en-US"/>
+        </w:rPr>
+        <w:lastRenderedPageBreak/>
+        <w:t>Exercise notes</w:t>
+      </w:r>
+    </w:p>
+    <w:p>
+      <w:pPr>
+        <w:pStyle w:val="Heading2"/>
+        <w:rPr>
+          <w:lang w:val="en-US"/>
+        </w:rPr>
+      </w:pPr>
+      <w:r>
+        <w:rPr>
+          <w:lang w:val="en-US"/>
+        </w:rPr>
+        <w:t>Exercise 6 (b)</w:t>
+      </w:r>
+    </w:p>
+    <w:p>
+      <w:pPr>
+        <w:rPr>
+          <w:lang w:val="en-US"/>
+        </w:rPr>
+      </w:pPr>
+      <w:r>
+        <w:rPr>
+          <w:lang w:val="en-US"/>
+        </w:rPr>
+        <w:t xml:space="preserve">All the vectors perpendicular to </w:t>
+      </w:r>
+      <m:oMath>
+        <m:r>
+          <m:rPr>
+            <m:sty m:val="bi"/>
+          </m:rPr>
+          <w:rPr>
+            <w:rFonts w:ascii="Cambria Math" w:hAnsi="Cambria Math"/>
+            <w:lang w:val="en-US"/>
+          </w:rPr>
+          <m:t>V</m:t>
+        </m:r>
+        <m:r>
+          <w:rPr>
+            <w:rFonts w:ascii="Cambria Math" w:hAnsi="Cambria Math"/>
+            <w:lang w:val="en-US"/>
+          </w:rPr>
+          <m:t>=(1,1,1)</m:t>
+        </m:r>
+      </m:oMath>
+      <w:r>
+        <w:rPr>
+          <w:rFonts w:eastAsiaTheme="minorEastAsia"/>
+          <w:lang w:val="en-US"/>
+        </w:rPr>
+        <w:t xml:space="preserve"> lie on a plane in 3 dimensions.</w:t>
+      </w:r>
+      <w:r>
+        <w:rPr>
+          <w:rFonts w:eastAsiaTheme="minorEastAsia"/>
+          <w:lang w:val="en-US"/>
+        </w:rPr>
+        <w:t xml:space="preserve"> The plane is illustrated in the figure below:</w:t>
+      </w:r>
+    </w:p>
+    <w:p>
+      <w:pPr>
+        <w:jc w:val="center"/>
+        <w:rPr>
+          <w:lang w:val="en-US"/>
+        </w:rPr>
+      </w:pPr>
+      <w:r>
+        <w:rPr>
+          <w:lang w:val="en-US"/>
+        </w:rPr>
+        <w:object w:dxaOrig="5537" w:dyaOrig="5134" w14:anchorId="282D5516">
+          <v:shape id="_x0000_i1061" type="#_x0000_t75" style="width:370.75pt;height:344.4pt" o:ole="">
+            <v:imagedata r:id="rId8" o:title=""/>
+          </v:shape>
+          <o:OLEObject Type="Embed" ProgID="AxGlyph.Document" ShapeID="_x0000_i1061" DrawAspect="Content" ObjectID="_1821467842" r:id="rId9"/>
+        </w:object>
+      </w:r>
+    </w:p>
+    <w:p>
+      <w:pPr>
+        <w:rPr>
+          <w:lang w:val="en-US"/>
+        </w:rPr>
+      </w:pPr>
     </w:p>
     <w:sectPr>
       <w:pgSz w:w="12240" w:h="15840"/>
@@ -9288,6 +10468,15 @@
       </w:tblBorders>
     </w:tblPr>
   </w:style>
+  <w:style w:type="paragraph" w:styleId="NoSpacing">
+    <w:name w:val="No Spacing"/>
+    <w:uiPriority w:val="1"/>
+    <w:qFormat/>
+    <w:rsid w:val="00E74896"/>
+    <w:pPr>
+      <w:spacing w:after="0" w:line="240" w:lineRule="auto"/>
+    </w:pPr>
+  </w:style>
 </w:styles>
 </file>
 

</xml_diff>